<commit_message>
Add report to the porject + the game now restar twhen timer is done
</commit_message>
<xml_diff>
--- a/GCD_Ball_Hunter.docx
+++ b/GCD_Ball_Hunter.docx
@@ -4,7 +4,7 @@
   <w:body>
     <w:p>
       <w:pPr>
-        <w:pStyle w:val="Heading2"/>
+        <w:pStyle w:val="Titre2"/>
         <w:spacing w:before="360"/>
         <w:jc w:val="center"/>
         <w:rPr>
@@ -20,7 +20,7 @@
     </w:p>
     <w:p>
       <w:pPr>
-        <w:pStyle w:val="Heading2"/>
+        <w:pStyle w:val="Titre2"/>
         <w:spacing w:before="360"/>
         <w:jc w:val="center"/>
         <w:rPr>
@@ -67,7 +67,7 @@
     </w:p>
     <w:p>
       <w:pPr>
-        <w:pStyle w:val="Heading2"/>
+        <w:pStyle w:val="Titre2"/>
       </w:pPr>
       <w:r>
         <w:t>High Concept</w:t>
@@ -75,7 +75,7 @@
     </w:p>
     <w:p>
       <w:pPr>
-        <w:pStyle w:val="Heading2"/>
+        <w:pStyle w:val="Titre2"/>
         <w:rPr>
           <w:rFonts w:asciiTheme="minorHAnsi" w:eastAsiaTheme="minorEastAsia" w:hAnsiTheme="minorHAnsi" w:cstheme="minorBidi"/>
           <w:b w:val="0"/>
@@ -173,19 +173,7 @@
         <w:br/>
       </w:r>
       <w:r>
-        <w:t xml:space="preserve">You </w:t>
-      </w:r>
-      <w:r>
-        <w:t>must</w:t>
-      </w:r>
-      <w:r>
-        <w:t xml:space="preserve"> pull the ball to give it a force. The more you pull the faster </w:t>
-      </w:r>
-      <w:r>
-        <w:t>it will</w:t>
-      </w:r>
-      <w:r>
-        <w:t xml:space="preserve"> go.</w:t>
+        <w:t>You must pull the ball to give it a force. The more you pull the faster it will go.</w:t>
       </w:r>
     </w:p>
     <w:p>
@@ -205,12 +193,30 @@
     </w:p>
     <w:p>
       <w:r>
-        <w:t>When the timer is down to 0, the game is done.</w:t>
-      </w:r>
-    </w:p>
-    <w:p>
-      <w:pPr>
-        <w:pStyle w:val="Heading2"/>
+        <w:t xml:space="preserve">When the timer is </w:t>
+      </w:r>
+      <w:r>
+        <w:t>equal</w:t>
+      </w:r>
+      <w:r>
+        <w:t xml:space="preserve"> to </w:t>
+      </w:r>
+      <w:r>
+        <w:t>6</w:t>
+      </w:r>
+      <w:r>
+        <w:t>0, the game is done</w:t>
+      </w:r>
+      <w:r>
+        <w:t xml:space="preserve"> and it will restart</w:t>
+      </w:r>
+      <w:r>
+        <w:t>.</w:t>
+      </w:r>
+    </w:p>
+    <w:p>
+      <w:pPr>
+        <w:pStyle w:val="Titre2"/>
       </w:pPr>
       <w:r>
         <w:t>Features</w:t>
@@ -423,7 +429,7 @@
     </w:p>
     <w:p>
       <w:pPr>
-        <w:pStyle w:val="Heading2"/>
+        <w:pStyle w:val="Titre2"/>
       </w:pPr>
       <w:r>
         <w:lastRenderedPageBreak/>
@@ -455,7 +461,7 @@
     </w:p>
     <w:p>
       <w:pPr>
-        <w:pStyle w:val="Heading2"/>
+        <w:pStyle w:val="Titre2"/>
       </w:pPr>
       <w:r>
         <w:t>Genre</w:t>
@@ -477,7 +483,7 @@
     </w:p>
     <w:p>
       <w:pPr>
-        <w:pStyle w:val="Heading2"/>
+        <w:pStyle w:val="Titre2"/>
       </w:pPr>
       <w:r>
         <w:t>Target Customer</w:t>
@@ -545,7 +551,7 @@
     </w:p>
     <w:p>
       <w:pPr>
-        <w:pStyle w:val="Heading2"/>
+        <w:pStyle w:val="Titre2"/>
       </w:pPr>
       <w:r>
         <w:t>Competition</w:t>
@@ -581,7 +587,7 @@
     </w:p>
     <w:p>
       <w:pPr>
-        <w:pStyle w:val="Heading2"/>
+        <w:pStyle w:val="Titre2"/>
       </w:pPr>
       <w:r>
         <w:t>Unique Selling Points</w:t>
@@ -676,7 +682,7 @@
     </w:p>
     <w:p>
       <w:pPr>
-        <w:pStyle w:val="Heading2"/>
+        <w:pStyle w:val="Titre2"/>
       </w:pPr>
       <w:r>
         <w:t>Target Hardware</w:t>
@@ -704,7 +710,7 @@
     </w:p>
     <w:p>
       <w:pPr>
-        <w:pStyle w:val="Heading2"/>
+        <w:pStyle w:val="Titre2"/>
       </w:pPr>
       <w:r>
         <w:t>Game Mode</w:t>
@@ -726,7 +732,7 @@
     </w:p>
     <w:p>
       <w:pPr>
-        <w:pStyle w:val="Heading2"/>
+        <w:pStyle w:val="Titre2"/>
       </w:pPr>
       <w:r>
         <w:t>Design Goals</w:t>
@@ -857,7 +863,7 @@
     </w:p>
     <w:p>
       <w:pPr>
-        <w:pStyle w:val="Heading2"/>
+        <w:pStyle w:val="Titre2"/>
       </w:pPr>
       <w:r>
         <w:t>Objects</w:t>
@@ -1996,11 +2002,11 @@
       <w:autoSpaceDN w:val="0"/>
     </w:pPr>
   </w:style>
-  <w:style w:type="paragraph" w:styleId="Heading1">
+  <w:style w:type="paragraph" w:styleId="Titre1">
     <w:name w:val="heading 1"/>
     <w:basedOn w:val="Normal"/>
     <w:next w:val="Normal"/>
-    <w:link w:val="Heading1Char"/>
+    <w:link w:val="Titre1Car"/>
     <w:qFormat/>
     <w:rsid w:val="000D6C55"/>
     <w:pPr>
@@ -2023,11 +2029,11 @@
       <w:lang w:eastAsia="en-US"/>
     </w:rPr>
   </w:style>
-  <w:style w:type="paragraph" w:styleId="Heading2">
+  <w:style w:type="paragraph" w:styleId="Titre2">
     <w:name w:val="heading 2"/>
     <w:basedOn w:val="Normal"/>
     <w:next w:val="Normal"/>
-    <w:link w:val="Heading2Char"/>
+    <w:link w:val="Titre2Car"/>
     <w:qFormat/>
     <w:rsid w:val="000D6C55"/>
     <w:pPr>
@@ -2051,11 +2057,11 @@
       <w:lang w:eastAsia="en-US"/>
     </w:rPr>
   </w:style>
-  <w:style w:type="paragraph" w:styleId="Heading3">
+  <w:style w:type="paragraph" w:styleId="Titre3">
     <w:name w:val="heading 3"/>
     <w:basedOn w:val="Normal"/>
     <w:next w:val="Normal"/>
-    <w:link w:val="Heading3Char"/>
+    <w:link w:val="Titre3Car"/>
     <w:qFormat/>
     <w:rsid w:val="000D6C55"/>
     <w:pPr>
@@ -2078,13 +2084,13 @@
       <w:lang w:eastAsia="en-US"/>
     </w:rPr>
   </w:style>
-  <w:style w:type="character" w:default="1" w:styleId="DefaultParagraphFont">
+  <w:style w:type="character" w:default="1" w:styleId="Policepardfaut">
     <w:name w:val="Default Paragraph Font"/>
     <w:uiPriority w:val="1"/>
     <w:semiHidden/>
     <w:unhideWhenUsed/>
   </w:style>
-  <w:style w:type="table" w:default="1" w:styleId="TableNormal">
+  <w:style w:type="table" w:default="1" w:styleId="TableauNormal">
     <w:name w:val="Normal Table"/>
     <w:uiPriority w:val="99"/>
     <w:semiHidden/>
@@ -2099,16 +2105,16 @@
       </w:tblCellMar>
     </w:tblPr>
   </w:style>
-  <w:style w:type="numbering" w:default="1" w:styleId="NoList">
+  <w:style w:type="numbering" w:default="1" w:styleId="Aucuneliste">
     <w:name w:val="No List"/>
     <w:uiPriority w:val="99"/>
     <w:semiHidden/>
     <w:unhideWhenUsed/>
   </w:style>
-  <w:style w:type="character" w:customStyle="1" w:styleId="Heading1Char">
-    <w:name w:val="Heading 1 Char"/>
-    <w:basedOn w:val="DefaultParagraphFont"/>
-    <w:link w:val="Heading1"/>
+  <w:style w:type="character" w:customStyle="1" w:styleId="Titre1Car">
+    <w:name w:val="Titre 1 Car"/>
+    <w:basedOn w:val="Policepardfaut"/>
+    <w:link w:val="Titre1"/>
     <w:rsid w:val="000D6C55"/>
     <w:rPr>
       <w:rFonts w:ascii="Arial" w:eastAsia="Times New Roman" w:hAnsi="Arial" w:cs="Arial"/>
@@ -2120,10 +2126,10 @@
       <w:lang w:eastAsia="en-US"/>
     </w:rPr>
   </w:style>
-  <w:style w:type="character" w:customStyle="1" w:styleId="Heading2Char">
-    <w:name w:val="Heading 2 Char"/>
-    <w:basedOn w:val="DefaultParagraphFont"/>
-    <w:link w:val="Heading2"/>
+  <w:style w:type="character" w:customStyle="1" w:styleId="Titre2Car">
+    <w:name w:val="Titre 2 Car"/>
+    <w:basedOn w:val="Policepardfaut"/>
+    <w:link w:val="Titre2"/>
     <w:rsid w:val="000D6C55"/>
     <w:rPr>
       <w:rFonts w:ascii="Arial" w:eastAsia="Times New Roman" w:hAnsi="Arial" w:cs="Arial"/>
@@ -2136,10 +2142,10 @@
       <w:lang w:eastAsia="en-US"/>
     </w:rPr>
   </w:style>
-  <w:style w:type="character" w:customStyle="1" w:styleId="Heading3Char">
-    <w:name w:val="Heading 3 Char"/>
-    <w:basedOn w:val="DefaultParagraphFont"/>
-    <w:link w:val="Heading3"/>
+  <w:style w:type="character" w:customStyle="1" w:styleId="Titre3Car">
+    <w:name w:val="Titre 3 Car"/>
+    <w:basedOn w:val="Policepardfaut"/>
+    <w:link w:val="Titre3"/>
     <w:rsid w:val="000D6C55"/>
     <w:rPr>
       <w:rFonts w:ascii="Arial" w:eastAsia="Times New Roman" w:hAnsi="Arial" w:cs="Arial"/>
@@ -2151,10 +2157,10 @@
       <w:lang w:eastAsia="en-US"/>
     </w:rPr>
   </w:style>
-  <w:style w:type="paragraph" w:styleId="Header">
+  <w:style w:type="paragraph" w:styleId="En-tte">
     <w:name w:val="header"/>
     <w:basedOn w:val="Normal"/>
-    <w:link w:val="HeaderChar"/>
+    <w:link w:val="En-tteCar"/>
     <w:uiPriority w:val="99"/>
     <w:unhideWhenUsed/>
     <w:rsid w:val="001E1D85"/>
@@ -2166,17 +2172,17 @@
       <w:spacing w:after="0" w:line="240" w:lineRule="auto"/>
     </w:pPr>
   </w:style>
-  <w:style w:type="character" w:customStyle="1" w:styleId="HeaderChar">
-    <w:name w:val="Header Char"/>
-    <w:basedOn w:val="DefaultParagraphFont"/>
-    <w:link w:val="Header"/>
+  <w:style w:type="character" w:customStyle="1" w:styleId="En-tteCar">
+    <w:name w:val="En-tête Car"/>
+    <w:basedOn w:val="Policepardfaut"/>
+    <w:link w:val="En-tte"/>
     <w:uiPriority w:val="99"/>
     <w:rsid w:val="001E1D85"/>
   </w:style>
-  <w:style w:type="paragraph" w:styleId="Footer">
+  <w:style w:type="paragraph" w:styleId="Pieddepage">
     <w:name w:val="footer"/>
     <w:basedOn w:val="Normal"/>
-    <w:link w:val="FooterChar"/>
+    <w:link w:val="PieddepageCar"/>
     <w:unhideWhenUsed/>
     <w:rsid w:val="001E1D85"/>
     <w:pPr>
@@ -2187,13 +2193,13 @@
       <w:spacing w:after="0" w:line="240" w:lineRule="auto"/>
     </w:pPr>
   </w:style>
-  <w:style w:type="character" w:customStyle="1" w:styleId="FooterChar">
-    <w:name w:val="Footer Char"/>
-    <w:basedOn w:val="DefaultParagraphFont"/>
-    <w:link w:val="Footer"/>
+  <w:style w:type="character" w:customStyle="1" w:styleId="PieddepageCar">
+    <w:name w:val="Pied de page Car"/>
+    <w:basedOn w:val="Policepardfaut"/>
+    <w:link w:val="Pieddepage"/>
     <w:rsid w:val="001E1D85"/>
   </w:style>
-  <w:style w:type="paragraph" w:styleId="ListParagraph">
+  <w:style w:type="paragraph" w:styleId="Paragraphedeliste">
     <w:name w:val="List Paragraph"/>
     <w:basedOn w:val="Normal"/>
     <w:uiPriority w:val="34"/>
@@ -2204,10 +2210,10 @@
       <w:contextualSpacing/>
     </w:pPr>
   </w:style>
-  <w:style w:type="paragraph" w:styleId="BalloonText">
+  <w:style w:type="paragraph" w:styleId="Textedebulles">
     <w:name w:val="Balloon Text"/>
     <w:basedOn w:val="Normal"/>
-    <w:link w:val="BalloonTextChar"/>
+    <w:link w:val="TextedebullesCar"/>
     <w:uiPriority w:val="99"/>
     <w:semiHidden/>
     <w:unhideWhenUsed/>
@@ -2221,10 +2227,10 @@
       <w:szCs w:val="18"/>
     </w:rPr>
   </w:style>
-  <w:style w:type="character" w:customStyle="1" w:styleId="BalloonTextChar">
-    <w:name w:val="Balloon Text Char"/>
-    <w:basedOn w:val="DefaultParagraphFont"/>
-    <w:link w:val="BalloonText"/>
+  <w:style w:type="character" w:customStyle="1" w:styleId="TextedebullesCar">
+    <w:name w:val="Texte de bulles Car"/>
+    <w:basedOn w:val="Policepardfaut"/>
+    <w:link w:val="Textedebulles"/>
     <w:uiPriority w:val="99"/>
     <w:semiHidden/>
     <w:rsid w:val="009C4B51"/>
@@ -2234,10 +2240,10 @@
       <w:szCs w:val="18"/>
     </w:rPr>
   </w:style>
-  <w:style w:type="paragraph" w:styleId="Title">
+  <w:style w:type="paragraph" w:styleId="Titre">
     <w:name w:val="Title"/>
     <w:basedOn w:val="Normal"/>
-    <w:link w:val="TitleChar"/>
+    <w:link w:val="TitreCar"/>
     <w:qFormat/>
     <w:rsid w:val="009C4B51"/>
     <w:pPr>
@@ -2259,10 +2265,10 @@
       <w:lang w:eastAsia="en-US"/>
     </w:rPr>
   </w:style>
-  <w:style w:type="character" w:customStyle="1" w:styleId="TitleChar">
-    <w:name w:val="Title Char"/>
-    <w:basedOn w:val="DefaultParagraphFont"/>
-    <w:link w:val="Title"/>
+  <w:style w:type="character" w:customStyle="1" w:styleId="TitreCar">
+    <w:name w:val="Titre Car"/>
+    <w:basedOn w:val="Policepardfaut"/>
+    <w:link w:val="Titre"/>
     <w:rsid w:val="009C4B51"/>
     <w:rPr>
       <w:rFonts w:ascii="Arial" w:eastAsia="Times New Roman" w:hAnsi="Arial" w:cs="Arial"/>
@@ -2274,10 +2280,10 @@
       <w:lang w:eastAsia="en-US"/>
     </w:rPr>
   </w:style>
-  <w:style w:type="paragraph" w:styleId="Subtitle">
+  <w:style w:type="paragraph" w:styleId="Sous-titre">
     <w:name w:val="Subtitle"/>
     <w:basedOn w:val="Normal"/>
-    <w:link w:val="SubtitleChar"/>
+    <w:link w:val="Sous-titreCar"/>
     <w:qFormat/>
     <w:rsid w:val="009C4B51"/>
     <w:pPr>
@@ -2297,10 +2303,10 @@
       <w:lang w:eastAsia="en-US"/>
     </w:rPr>
   </w:style>
-  <w:style w:type="character" w:customStyle="1" w:styleId="SubtitleChar">
-    <w:name w:val="Subtitle Char"/>
-    <w:basedOn w:val="DefaultParagraphFont"/>
-    <w:link w:val="Subtitle"/>
+  <w:style w:type="character" w:customStyle="1" w:styleId="Sous-titreCar">
+    <w:name w:val="Sous-titre Car"/>
+    <w:basedOn w:val="Policepardfaut"/>
+    <w:link w:val="Sous-titre"/>
     <w:rsid w:val="009C4B51"/>
     <w:rPr>
       <w:rFonts w:ascii="Arial" w:eastAsia="Times New Roman" w:hAnsi="Arial" w:cs="Arial"/>
@@ -2310,7 +2316,7 @@
       <w:lang w:eastAsia="en-US"/>
     </w:rPr>
   </w:style>
-  <w:style w:type="character" w:styleId="Hyperlink">
+  <w:style w:type="character" w:styleId="Lienhypertexte">
     <w:name w:val="Hyperlink"/>
     <w:rsid w:val="009C4B51"/>
     <w:rPr>

</xml_diff>